<commit_message>
Added Member 2: Healthcare & Ethics section
</commit_message>
<xml_diff>
--- a/Theoretical Foundations & Case Study.docx
+++ b/Theoretical Foundations & Case Study.docx
@@ -1,6 +1,6 @@
 
 <file path=word/document.xml><?xml version="1.0" encoding="utf-8"?>
-<w:document xmlns:wpc="http://schemas.microsoft.com/office/word/2010/wordprocessingCanvas" xmlns:cx="http://schemas.microsoft.com/office/drawing/2014/chartex" xmlns:cx1="http://schemas.microsoft.com/office/drawing/2015/9/8/chartex" xmlns:cx2="http://schemas.microsoft.com/office/drawing/2015/10/21/chartex" xmlns:cx3="http://schemas.microsoft.com/office/drawing/2016/5/9/chartex" xmlns:cx4="http://schemas.microsoft.com/office/drawing/2016/5/10/chartex" xmlns:cx5="http://schemas.microsoft.com/office/drawing/2016/5/11/chartex" xmlns:cx6="http://schemas.microsoft.com/office/drawing/2016/5/12/chartex" xmlns:cx7="http://schemas.microsoft.com/office/drawing/2016/5/13/chartex" xmlns:cx8="http://schemas.microsoft.com/office/drawing/2016/5/14/chartex" xmlns:mc="http://schemas.openxmlformats.org/markup-compatibility/2006" xmlns:aink="http://schemas.microsoft.com/office/drawing/2016/ink" xmlns:am3d="http://schemas.microsoft.com/office/drawing/2017/model3d" xmlns:o="urn:schemas-microsoft-com:office:office" xmlns:r="http://schemas.openxmlformats.org/officeDocument/2006/relationships" xmlns:m="http://schemas.openxmlformats.org/officeDocument/2006/math" xmlns:v="urn:schemas-microsoft-com:vml" xmlns:wp14="http://schemas.microsoft.com/office/word/2010/wordprocessingDrawing" xmlns:wp="http://schemas.openxmlformats.org/drawingml/2006/wordprocessingDrawing" xmlns:w10="urn:schemas-microsoft-com:office:word" xmlns:w="http://schemas.openxmlformats.org/wordprocessingml/2006/main" xmlns:w14="http://schemas.microsoft.com/office/word/2010/wordml" xmlns:w15="http://schemas.microsoft.com/office/word/2012/wordml" xmlns:w16cex="http://schemas.microsoft.com/office/word/2018/wordml/cex" xmlns:w16cid="http://schemas.microsoft.com/office/word/2016/wordml/cid" xmlns:w16="http://schemas.microsoft.com/office/word/2018/wordml" xmlns:w16sdtdh="http://schemas.microsoft.com/office/word/2020/wordml/sdtdatahash" xmlns:w16se="http://schemas.microsoft.com/office/word/2015/wordml/symex" xmlns:wpg="http://schemas.microsoft.com/office/word/2010/wordprocessingGroup" xmlns:wpi="http://schemas.microsoft.com/office/word/2010/wordprocessingInk" xmlns:wne="http://schemas.microsoft.com/office/word/2006/wordml" xmlns:wps="http://schemas.microsoft.com/office/word/2010/wordprocessingShape" mc:Ignorable="w14 w15 w16se w16cid w16 w16cex w16sdtdh wp14">
+<w:document xmlns:wpc="http://schemas.microsoft.com/office/word/2010/wordprocessingCanvas" xmlns:cx="http://schemas.microsoft.com/office/drawing/2014/chartex" xmlns:cx1="http://schemas.microsoft.com/office/drawing/2015/9/8/chartex" xmlns:cx2="http://schemas.microsoft.com/office/drawing/2015/10/21/chartex" xmlns:cx3="http://schemas.microsoft.com/office/drawing/2016/5/9/chartex" xmlns:cx4="http://schemas.microsoft.com/office/drawing/2016/5/10/chartex" xmlns:cx5="http://schemas.microsoft.com/office/drawing/2016/5/11/chartex" xmlns:cx6="http://schemas.microsoft.com/office/drawing/2016/5/12/chartex" xmlns:cx7="http://schemas.microsoft.com/office/drawing/2016/5/13/chartex" xmlns:cx8="http://schemas.microsoft.com/office/drawing/2016/5/14/chartex" xmlns:mc="http://schemas.openxmlformats.org/markup-compatibility/2006" xmlns:aink="http://schemas.microsoft.com/office/drawing/2016/ink" xmlns:am3d="http://schemas.microsoft.com/office/drawing/2017/model3d" xmlns:o="urn:schemas-microsoft-com:office:office" xmlns:r="http://schemas.openxmlformats.org/officeDocument/2006/relationships" xmlns:m="http://schemas.openxmlformats.org/officeDocument/2006/math" xmlns:v="urn:schemas-microsoft-com:vml" xmlns:wp14="http://schemas.microsoft.com/office/word/2010/wordprocessingDrawing" xmlns:wp="http://schemas.openxmlformats.org/drawingml/2006/wordprocessingDrawing" xmlns:w10="urn:schemas-microsoft-com:office:word" xmlns:w="http://schemas.openxmlformats.org/wordprocessingml/2006/main" xmlns:w14="http://schemas.microsoft.com/office/word/2010/wordml" xmlns:w15="http://schemas.microsoft.com/office/word/2012/wordml" xmlns:w16cid="http://schemas.microsoft.com/office/word/2016/wordml/cid" xmlns:w16se="http://schemas.microsoft.com/office/word/2015/wordml/symex" xmlns:wpg="http://schemas.microsoft.com/office/word/2010/wordprocessingGroup" xmlns:wpi="http://schemas.microsoft.com/office/word/2010/wordprocessingInk" xmlns:wne="http://schemas.microsoft.com/office/word/2006/wordml" xmlns:wps="http://schemas.microsoft.com/office/word/2010/wordprocessingShape" mc:Ignorable="w14 w15 w16se w16cid wp14">
   <w:body>
     <w:p>
       <w:pPr>
@@ -837,25 +837,7 @@
           <w:sz w:val="22"/>
           <w:szCs w:val="22"/>
         </w:rPr>
-        <w:t xml:space="preserve"> devices to collect data from streets, homes, buildings, and public services. When this IoT data is </w:t>
-      </w:r>
-      <w:r>
-        <w:rPr>
-          <w:rFonts w:asciiTheme="minorHAnsi" w:hAnsiTheme="minorHAnsi" w:cstheme="minorHAnsi"/>
-          <w:color w:val="000000" w:themeColor="text1"/>
-          <w:sz w:val="22"/>
-          <w:szCs w:val="22"/>
-        </w:rPr>
-        <w:t>analysed</w:t>
-      </w:r>
-      <w:r>
-        <w:rPr>
-          <w:rFonts w:asciiTheme="minorHAnsi" w:hAnsiTheme="minorHAnsi" w:cstheme="minorHAnsi"/>
-          <w:color w:val="000000" w:themeColor="text1"/>
-          <w:sz w:val="22"/>
-          <w:szCs w:val="22"/>
-        </w:rPr>
-        <w:t xml:space="preserve"> using AI, cities can become safer, greener, and more efficient.</w:t>
+        <w:t xml:space="preserve"> devices to collect data from streets, homes, buildings, and public services. When this IoT data is analysed using AI, cities can become safer, greener, and more efficient.</w:t>
       </w:r>
     </w:p>
     <w:p>
@@ -977,25 +959,7 @@
           <w:sz w:val="22"/>
           <w:szCs w:val="22"/>
         </w:rPr>
-        <w:t xml:space="preserve">: Smart meters </w:t>
-      </w:r>
-      <w:r>
-        <w:rPr>
-          <w:rFonts w:asciiTheme="minorHAnsi" w:hAnsiTheme="minorHAnsi" w:cstheme="minorHAnsi"/>
-          <w:color w:val="000000" w:themeColor="text1"/>
-          <w:sz w:val="22"/>
-          <w:szCs w:val="22"/>
-        </w:rPr>
-        <w:t>analyse</w:t>
-      </w:r>
-      <w:r>
-        <w:rPr>
-          <w:rFonts w:asciiTheme="minorHAnsi" w:hAnsiTheme="minorHAnsi" w:cstheme="minorHAnsi"/>
-          <w:color w:val="000000" w:themeColor="text1"/>
-          <w:sz w:val="22"/>
-          <w:szCs w:val="22"/>
-        </w:rPr>
-        <w:t xml:space="preserve"> and reduce energy consumption in homes and businesses.</w:t>
+        <w:t>: Smart meters analyse and reduce energy consumption in homes and businesses.</w:t>
       </w:r>
     </w:p>
     <w:p>
@@ -1029,25 +993,7 @@
           <w:sz w:val="22"/>
           <w:szCs w:val="22"/>
         </w:rPr>
-        <w:t xml:space="preserve">: AI detects suspicious </w:t>
-      </w:r>
-      <w:r>
-        <w:rPr>
-          <w:rFonts w:asciiTheme="minorHAnsi" w:hAnsiTheme="minorHAnsi" w:cstheme="minorHAnsi"/>
-          <w:color w:val="000000" w:themeColor="text1"/>
-          <w:sz w:val="22"/>
-          <w:szCs w:val="22"/>
-        </w:rPr>
-        <w:t>behaviour</w:t>
-      </w:r>
-      <w:r>
-        <w:rPr>
-          <w:rFonts w:asciiTheme="minorHAnsi" w:hAnsiTheme="minorHAnsi" w:cstheme="minorHAnsi"/>
-          <w:color w:val="000000" w:themeColor="text1"/>
-          <w:sz w:val="22"/>
-          <w:szCs w:val="22"/>
-        </w:rPr>
-        <w:t xml:space="preserve"> from security camera feeds and alerts law enforcement.</w:t>
+        <w:t>: AI detects suspicious behaviour from security camera feeds and alerts law enforcement.</w:t>
       </w:r>
     </w:p>
     <w:p>
@@ -1282,44 +1228,397 @@
     </w:p>
     <w:p>
       <w:pPr>
+        <w:pStyle w:val="Heading3"/>
+      </w:pPr>
+      <w:r>
+        <w:rPr>
+          <w:sz w:val="22"/>
+          <w:szCs w:val="22"/>
+        </w:rPr>
+        <w:t xml:space="preserve">Integrating new technology with </w:t>
+      </w:r>
+      <w:r>
+        <w:rPr>
+          <w:rStyle w:val="Strong"/>
+          <w:rFonts w:asciiTheme="minorHAnsi" w:hAnsiTheme="minorHAnsi" w:cstheme="minorHAnsi"/>
+          <w:color w:val="000000" w:themeColor="text1"/>
+          <w:sz w:val="22"/>
+          <w:szCs w:val="22"/>
+        </w:rPr>
+        <w:t>existing (older) infrastructure</w:t>
+      </w:r>
+      <w:r>
+        <w:rPr>
+          <w:sz w:val="22"/>
+          <w:szCs w:val="22"/>
+        </w:rPr>
+        <w:t xml:space="preserve"> can be slow and complicated.</w:t>
+      </w:r>
+    </w:p>
+    <w:p>
+      <w:pPr>
+        <w:pStyle w:val="Heading3"/>
+        <w:rPr>
+          <w:rFonts w:asciiTheme="minorHAnsi" w:hAnsiTheme="minorHAnsi" w:cstheme="minorHAnsi"/>
+        </w:rPr>
+      </w:pPr>
+      <w:bookmarkStart w:id="0" w:name="_GoBack"/>
+      <w:r>
+        <w:rPr>
+          <w:rFonts w:asciiTheme="minorHAnsi" w:hAnsiTheme="minorHAnsi" w:cstheme="minorHAnsi"/>
+        </w:rPr>
+        <w:lastRenderedPageBreak/>
+        <w:t>Member 2 – Healthcare &amp; Ethics</w:t>
+      </w:r>
+    </w:p>
+    <w:p>
+      <w:pPr>
+        <w:pStyle w:val="Heading3"/>
+        <w:rPr>
+          <w:rFonts w:asciiTheme="minorHAnsi" w:hAnsiTheme="minorHAnsi" w:cstheme="minorHAnsi"/>
+        </w:rPr>
+      </w:pPr>
+      <w:r>
+        <w:rPr>
+          <w:rFonts w:asciiTheme="minorHAnsi" w:hAnsiTheme="minorHAnsi" w:cstheme="minorHAnsi"/>
+        </w:rPr>
+        <w:t>(Part 1: Human-AI Collaboration &amp; Task 3)</w:t>
+      </w:r>
+    </w:p>
+    <w:p>
+      <w:pPr>
+        <w:pStyle w:val="Heading3"/>
+        <w:rPr>
+          <w:rFonts w:asciiTheme="minorHAnsi" w:hAnsiTheme="minorHAnsi" w:cstheme="minorHAnsi"/>
+        </w:rPr>
+      </w:pPr>
+      <w:r>
+        <w:rPr>
+          <w:rStyle w:val="Strong"/>
+          <w:rFonts w:asciiTheme="minorHAnsi" w:hAnsiTheme="minorHAnsi" w:cstheme="minorHAnsi"/>
+          <w:b/>
+          <w:bCs/>
+        </w:rPr>
+        <w:t>Part 1 – Societal Impact of Human-AI Collaboration in Healthcare</w:t>
+      </w:r>
+    </w:p>
+    <w:p>
+      <w:pPr>
         <w:pStyle w:val="NormalWeb"/>
-        <w:numPr>
-          <w:ilvl w:val="1"/>
-          <w:numId w:val="19"/>
-        </w:numPr>
-        <w:rPr>
-          <w:rFonts w:asciiTheme="minorHAnsi" w:hAnsiTheme="minorHAnsi" w:cstheme="minorHAnsi"/>
-          <w:color w:val="000000" w:themeColor="text1"/>
-        </w:rPr>
-      </w:pPr>
-      <w:r>
-        <w:rPr>
-          <w:rFonts w:asciiTheme="minorHAnsi" w:hAnsiTheme="minorHAnsi" w:cstheme="minorHAnsi"/>
-          <w:color w:val="000000" w:themeColor="text1"/>
-          <w:sz w:val="22"/>
-          <w:szCs w:val="22"/>
-        </w:rPr>
-        <w:t xml:space="preserve">Integrating new technology with </w:t>
-      </w:r>
+        <w:rPr>
+          <w:rFonts w:asciiTheme="minorHAnsi" w:hAnsiTheme="minorHAnsi" w:cstheme="minorHAnsi"/>
+        </w:rPr>
+      </w:pPr>
       <w:r>
         <w:rPr>
           <w:rStyle w:val="Strong"/>
           <w:rFonts w:asciiTheme="minorHAnsi" w:hAnsiTheme="minorHAnsi" w:cstheme="minorHAnsi"/>
-          <w:color w:val="000000" w:themeColor="text1"/>
-          <w:sz w:val="22"/>
-          <w:szCs w:val="22"/>
-        </w:rPr>
-        <w:t>existing (older) infrastructure</w:t>
-      </w:r>
-      <w:r>
-        <w:rPr>
-          <w:rFonts w:asciiTheme="minorHAnsi" w:hAnsiTheme="minorHAnsi" w:cstheme="minorHAnsi"/>
-          <w:color w:val="000000" w:themeColor="text1"/>
-          <w:sz w:val="22"/>
-          <w:szCs w:val="22"/>
-        </w:rPr>
-        <w:t xml:space="preserve"> can be slow and complicated.</w:t>
-      </w:r>
+        </w:rPr>
+        <w:t>Q3: Discuss the societal impact of Human-AI collaboration in healthcare, particularly in the roles of radiologists and nurses.</w:t>
+      </w:r>
+    </w:p>
+    <w:p>
+      <w:pPr>
+        <w:pStyle w:val="NormalWeb"/>
+        <w:rPr>
+          <w:rFonts w:asciiTheme="minorHAnsi" w:hAnsiTheme="minorHAnsi" w:cstheme="minorHAnsi"/>
+        </w:rPr>
+      </w:pPr>
+      <w:r>
+        <w:rPr>
+          <w:rStyle w:val="Strong"/>
+          <w:rFonts w:asciiTheme="minorHAnsi" w:hAnsiTheme="minorHAnsi" w:cstheme="minorHAnsi"/>
+        </w:rPr>
+        <w:t>Introduction</w:t>
+      </w:r>
+      <w:r>
+        <w:rPr>
+          <w:rFonts w:asciiTheme="minorHAnsi" w:hAnsiTheme="minorHAnsi" w:cstheme="minorHAnsi"/>
+        </w:rPr>
+        <w:br/>
+        <w:t>The integration of Artificial Intelligence (AI) into healthcare is reshaping traditional roles, especially for radiologists and nurses. As AI systems take on diagnostic and operational tasks, healthcare professionals are transitioning from sole decision-makers to human-AI collaborators. This evolution carries both promise and complexity for society.</w:t>
+      </w:r>
+    </w:p>
+    <w:p>
+      <w:pPr>
+        <w:pStyle w:val="NormalWeb"/>
+        <w:rPr>
+          <w:rFonts w:asciiTheme="minorHAnsi" w:hAnsiTheme="minorHAnsi" w:cstheme="minorHAnsi"/>
+        </w:rPr>
+      </w:pPr>
+      <w:r>
+        <w:rPr>
+          <w:rStyle w:val="Strong"/>
+          <w:rFonts w:asciiTheme="minorHAnsi" w:hAnsiTheme="minorHAnsi" w:cstheme="minorHAnsi"/>
+        </w:rPr>
+        <w:t>Radiologists and AI Collaboration</w:t>
+      </w:r>
+      <w:r>
+        <w:rPr>
+          <w:rFonts w:asciiTheme="minorHAnsi" w:hAnsiTheme="minorHAnsi" w:cstheme="minorHAnsi"/>
+        </w:rPr>
+        <w:br/>
+        <w:t>In radiology, AI has proven exceptionally capable in pattern recognition, image segmentation, and anomaly detection. AI can process thousands of images rapidly, identifying subtle irregularities that a human eye might overlook. This improves diagnostic speed and reduces fatigue-related errors. However, the societal implications are multifaceted.</w:t>
+      </w:r>
+      <w:r>
+        <w:rPr>
+          <w:rFonts w:asciiTheme="minorHAnsi" w:hAnsiTheme="minorHAnsi" w:cstheme="minorHAnsi"/>
+        </w:rPr>
+        <w:br/>
+        <w:t>On one hand, patients benefit from earlier detection and treatment. On the other, there is concern over job displacement or the “deskilling” of radiologists as reliance on algorithms increases. Trust between patients and practitioners may also be tested if diagnoses are AI-led. Society must navigate this by redefining the role of radiologists as critical interpreters and final decision-makers rather than algorithmic assistants.</w:t>
+      </w:r>
+    </w:p>
+    <w:p>
+      <w:pPr>
+        <w:pStyle w:val="NormalWeb"/>
+        <w:rPr>
+          <w:rFonts w:asciiTheme="minorHAnsi" w:hAnsiTheme="minorHAnsi" w:cstheme="minorHAnsi"/>
+        </w:rPr>
+      </w:pPr>
+      <w:r>
+        <w:rPr>
+          <w:rStyle w:val="Strong"/>
+          <w:rFonts w:asciiTheme="minorHAnsi" w:hAnsiTheme="minorHAnsi" w:cstheme="minorHAnsi"/>
+        </w:rPr>
+        <w:t>Nurses and AI in Care Delivery</w:t>
+      </w:r>
+      <w:r>
+        <w:rPr>
+          <w:rFonts w:asciiTheme="minorHAnsi" w:hAnsiTheme="minorHAnsi" w:cstheme="minorHAnsi"/>
+        </w:rPr>
+        <w:br/>
+        <w:t>For nurses, AI systems support administrative tasks, monitor patient vitals in real time, and assist in early warning systems. This relieves nurses from routine monitoring, enabling more focus on human-</w:t>
+      </w:r>
+      <w:proofErr w:type="spellStart"/>
+      <w:r>
+        <w:rPr>
+          <w:rFonts w:asciiTheme="minorHAnsi" w:hAnsiTheme="minorHAnsi" w:cstheme="minorHAnsi"/>
+        </w:rPr>
+        <w:t>centered</w:t>
+      </w:r>
+      <w:proofErr w:type="spellEnd"/>
+      <w:r>
+        <w:rPr>
+          <w:rFonts w:asciiTheme="minorHAnsi" w:hAnsiTheme="minorHAnsi" w:cstheme="minorHAnsi"/>
+        </w:rPr>
+        <w:t xml:space="preserve"> care. However, automation risks widening the empathy gap — replacing face-to-face interactions with machine interfaces.</w:t>
+      </w:r>
+      <w:r>
+        <w:rPr>
+          <w:rFonts w:asciiTheme="minorHAnsi" w:hAnsiTheme="minorHAnsi" w:cstheme="minorHAnsi"/>
+        </w:rPr>
+        <w:br/>
+        <w:t>In societies where trust in healthcare is already fragile, increased AI use may heighten disparities, especially for marginalized communities with less digital access or literacy. Societal impact here lies in ensuring AI doesn’t erase the core of nursing: empathy, intuition, and hands-on care.</w:t>
+      </w:r>
+    </w:p>
+    <w:p>
+      <w:pPr>
+        <w:pStyle w:val="NormalWeb"/>
+        <w:rPr>
+          <w:rFonts w:asciiTheme="minorHAnsi" w:hAnsiTheme="minorHAnsi" w:cstheme="minorHAnsi"/>
+        </w:rPr>
+      </w:pPr>
+      <w:r>
+        <w:rPr>
+          <w:rStyle w:val="Strong"/>
+          <w:rFonts w:asciiTheme="minorHAnsi" w:hAnsiTheme="minorHAnsi" w:cstheme="minorHAnsi"/>
+        </w:rPr>
+        <w:t>Conclusion</w:t>
+      </w:r>
+      <w:r>
+        <w:rPr>
+          <w:rFonts w:asciiTheme="minorHAnsi" w:hAnsiTheme="minorHAnsi" w:cstheme="minorHAnsi"/>
+        </w:rPr>
+        <w:br/>
+        <w:t>Human-AI collaboration in healthcare has the power to improve outcomes, streamline systems, and reduce burnout — but only if designed with ethical oversight and equity. Society must treat AI not as a replacement, but as a partner, while continuously evaluating how technology reshapes care dynamics and professional identity.</w:t>
+      </w:r>
+    </w:p>
+    <w:p>
+      <w:pPr>
+        <w:rPr>
+          <w:rFonts w:cstheme="minorHAnsi"/>
+        </w:rPr>
+      </w:pPr>
+      <w:r>
+        <w:rPr>
+          <w:rFonts w:cstheme="minorHAnsi"/>
+        </w:rPr>
+        <w:pict w14:anchorId="14413C10">
+          <v:rect id="_x0000_i1025" style="width:0;height:1.5pt" o:hralign="center" o:hrstd="t" o:hr="t" fillcolor="#a0a0a0" stroked="f"/>
+        </w:pict>
+      </w:r>
+    </w:p>
+    <w:p>
+      <w:pPr>
+        <w:pStyle w:val="Heading3"/>
+        <w:rPr>
+          <w:rFonts w:asciiTheme="minorHAnsi" w:hAnsiTheme="minorHAnsi" w:cstheme="minorHAnsi"/>
+        </w:rPr>
+      </w:pPr>
+      <w:r>
+        <w:rPr>
+          <w:rStyle w:val="Strong"/>
+          <w:rFonts w:asciiTheme="minorHAnsi" w:hAnsiTheme="minorHAnsi" w:cstheme="minorHAnsi"/>
+          <w:b/>
+          <w:bCs/>
+        </w:rPr>
+        <w:t>Part 2 – Ethics Task: Bias in AI-Driven Personalized Medicine Using TCGA</w:t>
+      </w:r>
+    </w:p>
+    <w:p>
+      <w:pPr>
+        <w:pStyle w:val="NormalWeb"/>
+        <w:rPr>
+          <w:rFonts w:asciiTheme="minorHAnsi" w:hAnsiTheme="minorHAnsi" w:cstheme="minorHAnsi"/>
+        </w:rPr>
+      </w:pPr>
+      <w:r>
+        <w:rPr>
+          <w:rStyle w:val="Strong"/>
+          <w:rFonts w:asciiTheme="minorHAnsi" w:hAnsiTheme="minorHAnsi" w:cstheme="minorHAnsi"/>
+        </w:rPr>
+        <w:lastRenderedPageBreak/>
+        <w:t>Write a 300-word analysis on bias in AI-driven personalized medicine using the Cancer Genomic Atlas.</w:t>
+      </w:r>
+    </w:p>
+    <w:p>
+      <w:pPr>
+        <w:pStyle w:val="NormalWeb"/>
+        <w:rPr>
+          <w:rFonts w:asciiTheme="minorHAnsi" w:hAnsiTheme="minorHAnsi" w:cstheme="minorHAnsi"/>
+        </w:rPr>
+      </w:pPr>
+      <w:r>
+        <w:rPr>
+          <w:rStyle w:val="Strong"/>
+          <w:rFonts w:asciiTheme="minorHAnsi" w:hAnsiTheme="minorHAnsi" w:cstheme="minorHAnsi"/>
+        </w:rPr>
+        <w:t>Bias in AI-driven personalized medicine is a growing ethical challenge that threatens the fairness and reliability of treatment.</w:t>
+      </w:r>
+      <w:r>
+        <w:rPr>
+          <w:rFonts w:asciiTheme="minorHAnsi" w:hAnsiTheme="minorHAnsi" w:cstheme="minorHAnsi"/>
+        </w:rPr>
+        <w:t xml:space="preserve"> Personalized medicine uses patient-specific data — including genetics, lifestyle, and environment — to tailor treatment plans. The Cancer Genomic Atlas (TCGA), a large-scale genomic dataset, is often used to train AI models that predict cancer risks, responses, and progression. However, if these models are trained on non-diverse datasets, they can reinforce structural inequalities in healthcare.</w:t>
+      </w:r>
+    </w:p>
+    <w:p>
+      <w:pPr>
+        <w:pStyle w:val="NormalWeb"/>
+        <w:rPr>
+          <w:rFonts w:asciiTheme="minorHAnsi" w:hAnsiTheme="minorHAnsi" w:cstheme="minorHAnsi"/>
+        </w:rPr>
+      </w:pPr>
+      <w:r>
+        <w:rPr>
+          <w:rFonts w:asciiTheme="minorHAnsi" w:hAnsiTheme="minorHAnsi" w:cstheme="minorHAnsi"/>
+        </w:rPr>
+        <w:t xml:space="preserve">One major source of bias is </w:t>
+      </w:r>
+      <w:r>
+        <w:rPr>
+          <w:rStyle w:val="Strong"/>
+          <w:rFonts w:asciiTheme="minorHAnsi" w:hAnsiTheme="minorHAnsi" w:cstheme="minorHAnsi"/>
+        </w:rPr>
+        <w:t>data imbalance</w:t>
+      </w:r>
+      <w:r>
+        <w:rPr>
+          <w:rFonts w:asciiTheme="minorHAnsi" w:hAnsiTheme="minorHAnsi" w:cstheme="minorHAnsi"/>
+        </w:rPr>
+        <w:t>. TCGA samples are disproportionately collected from patients of European ancestry, underrepresenting racial and ethnic minorities. As a result, AI models built on this data may perform poorly for non-white populations — leading to inaccurate diagnoses, incorrect risk predictions, and unequal access to life-saving interventions.</w:t>
+      </w:r>
+    </w:p>
+    <w:p>
+      <w:pPr>
+        <w:pStyle w:val="NormalWeb"/>
+        <w:rPr>
+          <w:rFonts w:asciiTheme="minorHAnsi" w:hAnsiTheme="minorHAnsi" w:cstheme="minorHAnsi"/>
+        </w:rPr>
+      </w:pPr>
+      <w:r>
+        <w:rPr>
+          <w:rFonts w:asciiTheme="minorHAnsi" w:hAnsiTheme="minorHAnsi" w:cstheme="minorHAnsi"/>
+        </w:rPr>
+        <w:t xml:space="preserve">Another concern is </w:t>
+      </w:r>
+      <w:r>
+        <w:rPr>
+          <w:rStyle w:val="Strong"/>
+          <w:rFonts w:asciiTheme="minorHAnsi" w:hAnsiTheme="minorHAnsi" w:cstheme="minorHAnsi"/>
+        </w:rPr>
+        <w:t>algorithmic opacity</w:t>
+      </w:r>
+      <w:r>
+        <w:rPr>
+          <w:rFonts w:asciiTheme="minorHAnsi" w:hAnsiTheme="minorHAnsi" w:cstheme="minorHAnsi"/>
+        </w:rPr>
+        <w:t xml:space="preserve">. Many AI systems are “black boxes,” meaning their decision-making process isn’t transparent. This lack of </w:t>
+      </w:r>
+      <w:proofErr w:type="spellStart"/>
+      <w:r>
+        <w:rPr>
+          <w:rFonts w:asciiTheme="minorHAnsi" w:hAnsiTheme="minorHAnsi" w:cstheme="minorHAnsi"/>
+        </w:rPr>
+        <w:t>explainability</w:t>
+      </w:r>
+      <w:proofErr w:type="spellEnd"/>
+      <w:r>
+        <w:rPr>
+          <w:rFonts w:asciiTheme="minorHAnsi" w:hAnsiTheme="minorHAnsi" w:cstheme="minorHAnsi"/>
+        </w:rPr>
+        <w:t xml:space="preserve"> prevents patients and clinicians from questioning or validating AI recommendations — especially harmful when errors disproportionately affect underrepresented groups.</w:t>
+      </w:r>
+    </w:p>
+    <w:p>
+      <w:pPr>
+        <w:pStyle w:val="NormalWeb"/>
+        <w:rPr>
+          <w:rFonts w:asciiTheme="minorHAnsi" w:hAnsiTheme="minorHAnsi" w:cstheme="minorHAnsi"/>
+        </w:rPr>
+      </w:pPr>
+      <w:r>
+        <w:rPr>
+          <w:rFonts w:asciiTheme="minorHAnsi" w:hAnsiTheme="minorHAnsi" w:cstheme="minorHAnsi"/>
+        </w:rPr>
+        <w:t xml:space="preserve">To address this, healthcare institutions must adopt </w:t>
+      </w:r>
+      <w:r>
+        <w:rPr>
+          <w:rStyle w:val="Strong"/>
+          <w:rFonts w:asciiTheme="minorHAnsi" w:hAnsiTheme="minorHAnsi" w:cstheme="minorHAnsi"/>
+        </w:rPr>
+        <w:t>fairness strategies</w:t>
+      </w:r>
+      <w:r>
+        <w:rPr>
+          <w:rFonts w:asciiTheme="minorHAnsi" w:hAnsiTheme="minorHAnsi" w:cstheme="minorHAnsi"/>
+        </w:rPr>
+        <w:t>. These include diversifying datasets, using techniques like reweighting or fairness-aware learning, and involving ethicists and diverse stakeholders in AI development. Transparency and auditability must be built into systems, and regulators should enforce accountability for bias-related harms.</w:t>
+      </w:r>
+    </w:p>
+    <w:p>
+      <w:pPr>
+        <w:pStyle w:val="NormalWeb"/>
+        <w:rPr>
+          <w:rFonts w:asciiTheme="minorHAnsi" w:hAnsiTheme="minorHAnsi" w:cstheme="minorHAnsi"/>
+        </w:rPr>
+      </w:pPr>
+      <w:r>
+        <w:rPr>
+          <w:rFonts w:asciiTheme="minorHAnsi" w:hAnsiTheme="minorHAnsi" w:cstheme="minorHAnsi"/>
+        </w:rPr>
+        <w:t>In conclusion, bias in AI-driven personalized medicine isn’t a side issue — it’s a central ethical threat. Without proactive intervention, AI could exacerbate existing healthcare disparities. With inclusive, transparent, and justice-oriented design, it can instead become a force for equity.</w:t>
+      </w:r>
+    </w:p>
+    <w:bookmarkEnd w:id="0"/>
+    <w:p>
+      <w:pPr>
+        <w:pStyle w:val="Heading3"/>
+        <w:rPr>
+          <w:rFonts w:asciiTheme="minorHAnsi" w:hAnsiTheme="minorHAnsi" w:cstheme="minorHAnsi"/>
+        </w:rPr>
+      </w:pPr>
     </w:p>
     <w:sectPr>
       <w:pgSz w:w="11906" w:h="16838"/>
@@ -1332,7 +1631,7 @@
 </file>
 
 <file path=word/numbering.xml><?xml version="1.0" encoding="utf-8"?>
-<w:numbering xmlns:wpc="http://schemas.microsoft.com/office/word/2010/wordprocessingCanvas" xmlns:cx="http://schemas.microsoft.com/office/drawing/2014/chartex" xmlns:cx1="http://schemas.microsoft.com/office/drawing/2015/9/8/chartex" xmlns:cx2="http://schemas.microsoft.com/office/drawing/2015/10/21/chartex" xmlns:cx3="http://schemas.microsoft.com/office/drawing/2016/5/9/chartex" xmlns:cx4="http://schemas.microsoft.com/office/drawing/2016/5/10/chartex" xmlns:cx5="http://schemas.microsoft.com/office/drawing/2016/5/11/chartex" xmlns:cx6="http://schemas.microsoft.com/office/drawing/2016/5/12/chartex" xmlns:cx7="http://schemas.microsoft.com/office/drawing/2016/5/13/chartex" xmlns:cx8="http://schemas.microsoft.com/office/drawing/2016/5/14/chartex" xmlns:mc="http://schemas.openxmlformats.org/markup-compatibility/2006" xmlns:aink="http://schemas.microsoft.com/office/drawing/2016/ink" xmlns:am3d="http://schemas.microsoft.com/office/drawing/2017/model3d" xmlns:o="urn:schemas-microsoft-com:office:office" xmlns:r="http://schemas.openxmlformats.org/officeDocument/2006/relationships" xmlns:m="http://schemas.openxmlformats.org/officeDocument/2006/math" xmlns:v="urn:schemas-microsoft-com:vml" xmlns:wp14="http://schemas.microsoft.com/office/word/2010/wordprocessingDrawing" xmlns:wp="http://schemas.openxmlformats.org/drawingml/2006/wordprocessingDrawing" xmlns:w10="urn:schemas-microsoft-com:office:word" xmlns:w="http://schemas.openxmlformats.org/wordprocessingml/2006/main" xmlns:w14="http://schemas.microsoft.com/office/word/2010/wordml" xmlns:w15="http://schemas.microsoft.com/office/word/2012/wordml" xmlns:w16cex="http://schemas.microsoft.com/office/word/2018/wordml/cex" xmlns:w16cid="http://schemas.microsoft.com/office/word/2016/wordml/cid" xmlns:w16="http://schemas.microsoft.com/office/word/2018/wordml" xmlns:w16sdtdh="http://schemas.microsoft.com/office/word/2020/wordml/sdtdatahash" xmlns:w16se="http://schemas.microsoft.com/office/word/2015/wordml/symex" xmlns:wpg="http://schemas.microsoft.com/office/word/2010/wordprocessingGroup" xmlns:wpi="http://schemas.microsoft.com/office/word/2010/wordprocessingInk" xmlns:wne="http://schemas.microsoft.com/office/word/2006/wordml" xmlns:wps="http://schemas.microsoft.com/office/word/2010/wordprocessingShape" mc:Ignorable="w14 w15 w16se w16cid w16 w16cex w16sdtdh wp14">
+<w:numbering xmlns:wpc="http://schemas.microsoft.com/office/word/2010/wordprocessingCanvas" xmlns:cx="http://schemas.microsoft.com/office/drawing/2014/chartex" xmlns:cx1="http://schemas.microsoft.com/office/drawing/2015/9/8/chartex" xmlns:cx2="http://schemas.microsoft.com/office/drawing/2015/10/21/chartex" xmlns:cx3="http://schemas.microsoft.com/office/drawing/2016/5/9/chartex" xmlns:cx4="http://schemas.microsoft.com/office/drawing/2016/5/10/chartex" xmlns:cx5="http://schemas.microsoft.com/office/drawing/2016/5/11/chartex" xmlns:cx6="http://schemas.microsoft.com/office/drawing/2016/5/12/chartex" xmlns:cx7="http://schemas.microsoft.com/office/drawing/2016/5/13/chartex" xmlns:cx8="http://schemas.microsoft.com/office/drawing/2016/5/14/chartex" xmlns:mc="http://schemas.openxmlformats.org/markup-compatibility/2006" xmlns:aink="http://schemas.microsoft.com/office/drawing/2016/ink" xmlns:am3d="http://schemas.microsoft.com/office/drawing/2017/model3d" xmlns:o="urn:schemas-microsoft-com:office:office" xmlns:r="http://schemas.openxmlformats.org/officeDocument/2006/relationships" xmlns:m="http://schemas.openxmlformats.org/officeDocument/2006/math" xmlns:v="urn:schemas-microsoft-com:vml" xmlns:wp14="http://schemas.microsoft.com/office/word/2010/wordprocessingDrawing" xmlns:wp="http://schemas.openxmlformats.org/drawingml/2006/wordprocessingDrawing" xmlns:w10="urn:schemas-microsoft-com:office:word" xmlns:w="http://schemas.openxmlformats.org/wordprocessingml/2006/main" xmlns:w14="http://schemas.microsoft.com/office/word/2010/wordml" xmlns:w15="http://schemas.microsoft.com/office/word/2012/wordml" xmlns:w16cid="http://schemas.microsoft.com/office/word/2016/wordml/cid" xmlns:w16se="http://schemas.microsoft.com/office/word/2015/wordml/symex" xmlns:wpg="http://schemas.microsoft.com/office/word/2010/wordprocessingGroup" xmlns:wpi="http://schemas.microsoft.com/office/word/2010/wordprocessingInk" xmlns:wne="http://schemas.microsoft.com/office/word/2006/wordml" xmlns:wps="http://schemas.microsoft.com/office/word/2010/wordprocessingShape" mc:Ignorable="w14 w15 w16se w16cid wp14">
   <w:abstractNum w:abstractNumId="0" w15:restartNumberingAfterBreak="0">
     <w:nsid w:val="01C0409D"/>
     <w:multiLevelType w:val="multilevel"/>
@@ -4129,7 +4428,7 @@
 </file>
 
 <file path=word/styles.xml><?xml version="1.0" encoding="utf-8"?>
-<w:styles xmlns:mc="http://schemas.openxmlformats.org/markup-compatibility/2006" xmlns:r="http://schemas.openxmlformats.org/officeDocument/2006/relationships" xmlns:w="http://schemas.openxmlformats.org/wordprocessingml/2006/main" xmlns:w14="http://schemas.microsoft.com/office/word/2010/wordml" xmlns:w15="http://schemas.microsoft.com/office/word/2012/wordml" xmlns:w16cex="http://schemas.microsoft.com/office/word/2018/wordml/cex" xmlns:w16cid="http://schemas.microsoft.com/office/word/2016/wordml/cid" xmlns:w16="http://schemas.microsoft.com/office/word/2018/wordml" xmlns:w16sdtdh="http://schemas.microsoft.com/office/word/2020/wordml/sdtdatahash" xmlns:w16se="http://schemas.microsoft.com/office/word/2015/wordml/symex" mc:Ignorable="w14 w15 w16se w16cid w16 w16cex w16sdtdh">
+<w:styles xmlns:mc="http://schemas.openxmlformats.org/markup-compatibility/2006" xmlns:r="http://schemas.openxmlformats.org/officeDocument/2006/relationships" xmlns:w="http://schemas.openxmlformats.org/wordprocessingml/2006/main" xmlns:w14="http://schemas.microsoft.com/office/word/2010/wordml" xmlns:w15="http://schemas.microsoft.com/office/word/2012/wordml" xmlns:w16cid="http://schemas.microsoft.com/office/word/2016/wordml/cid" xmlns:w16se="http://schemas.microsoft.com/office/word/2015/wordml/symex" mc:Ignorable="w14 w15 w16se w16cid">
   <w:docDefaults>
     <w:rPrDefault>
       <w:rPr>
@@ -4145,7 +4444,7 @@
       </w:pPr>
     </w:pPrDefault>
   </w:docDefaults>
-  <w:latentStyles w:defLockedState="0" w:defUIPriority="99" w:defSemiHidden="0" w:defUnhideWhenUsed="0" w:defQFormat="0" w:count="376">
+  <w:latentStyles w:defLockedState="0" w:defUIPriority="99" w:defSemiHidden="0" w:defUnhideWhenUsed="0" w:defQFormat="0" w:count="375">
     <w:lsdException w:name="Normal" w:uiPriority="0" w:qFormat="1"/>
     <w:lsdException w:name="heading 1" w:uiPriority="9" w:qFormat="1"/>
     <w:lsdException w:name="heading 2" w:semiHidden="1" w:uiPriority="9" w:unhideWhenUsed="1" w:qFormat="1"/>
@@ -4521,7 +4820,6 @@
     <w:lsdException w:name="Smart Hyperlink" w:semiHidden="1" w:unhideWhenUsed="1"/>
     <w:lsdException w:name="Hashtag" w:semiHidden="1" w:unhideWhenUsed="1"/>
     <w:lsdException w:name="Unresolved Mention" w:semiHidden="1" w:unhideWhenUsed="1"/>
-    <w:lsdException w:name="Smart Link" w:semiHidden="1" w:unhideWhenUsed="1"/>
   </w:latentStyles>
   <w:style w:type="paragraph" w:default="1" w:styleId="Normal">
     <w:name w:val="Normal"/>

</xml_diff>